<commit_message>
Assg.Task 4 + Daily Assg.6
</commit_message>
<xml_diff>
--- a/Assignments/SQL/Task 4/Qns + Ans.docx
+++ b/Assignments/SQL/Task 4/Qns + Ans.docx
@@ -286,10 +286,10 @@
           <w:noProof/>
         </w:rPr>
         <w:drawing>
-          <wp:inline distT="0" distB="0" distL="0" distR="0" wp14:anchorId="6B246F47" wp14:editId="694A7218">
-            <wp:extent cx="5716905" cy="2790825"/>
-            <wp:effectExtent l="0" t="0" r="0" b="9525"/>
-            <wp:docPr id="346709973" name="Picture 4"/>
+          <wp:inline distT="0" distB="0" distL="0" distR="0" wp14:anchorId="00C1B63A" wp14:editId="49E4F694">
+            <wp:extent cx="5731510" cy="3029585"/>
+            <wp:effectExtent l="0" t="0" r="2540" b="0"/>
+            <wp:docPr id="674820720" name="Picture 1"/>
             <wp:cNvGraphicFramePr>
               <a:graphicFrameLocks xmlns:a="http://schemas.openxmlformats.org/drawingml/2006/main" noChangeAspect="1"/>
             </wp:cNvGraphicFramePr>
@@ -297,13 +297,13 @@
               <a:graphicData uri="http://schemas.openxmlformats.org/drawingml/2006/picture">
                 <pic:pic xmlns:pic="http://schemas.openxmlformats.org/drawingml/2006/picture">
                   <pic:nvPicPr>
-                    <pic:cNvPr id="0" name="Picture 4"/>
+                    <pic:cNvPr id="0" name="Picture 1"/>
                     <pic:cNvPicPr>
                       <a:picLocks noChangeAspect="1" noChangeArrowheads="1"/>
                     </pic:cNvPicPr>
                   </pic:nvPicPr>
                   <pic:blipFill>
-                    <a:blip r:embed="rId7" cstate="print">
+                    <a:blip r:embed="rId7">
                       <a:extLst>
                         <a:ext uri="{28A0092B-C50C-407E-A947-70E740481C1C}">
                           <a14:useLocalDpi xmlns:a14="http://schemas.microsoft.com/office/drawing/2010/main" val="0"/>
@@ -318,7 +318,7 @@
                   <pic:spPr bwMode="auto">
                     <a:xfrm>
                       <a:off x="0" y="0"/>
-                      <a:ext cx="5716905" cy="2790825"/>
+                      <a:ext cx="5731510" cy="3029585"/>
                     </a:xfrm>
                     <a:prstGeom prst="rect">
                       <a:avLst/>
@@ -367,7 +367,7 @@
           <w:noProof/>
         </w:rPr>
         <w:drawing>
-          <wp:inline distT="0" distB="0" distL="0" distR="0" wp14:anchorId="79B8E892" wp14:editId="6A480DE8">
+          <wp:inline distT="0" distB="0" distL="0" distR="0" wp14:anchorId="79B8E892" wp14:editId="52063F14">
             <wp:extent cx="5725160" cy="3133090"/>
             <wp:effectExtent l="0" t="0" r="8890" b="0"/>
             <wp:docPr id="2132846967" name="Picture 5"/>
@@ -454,7 +454,7 @@
           <w:noProof/>
         </w:rPr>
         <w:drawing>
-          <wp:inline distT="0" distB="0" distL="0" distR="0" wp14:anchorId="773A354D" wp14:editId="2162E716">
+          <wp:inline distT="0" distB="0" distL="0" distR="0" wp14:anchorId="773A354D" wp14:editId="1856B90F">
             <wp:extent cx="5725160" cy="2600325"/>
             <wp:effectExtent l="0" t="0" r="8890" b="9525"/>
             <wp:docPr id="359745874" name="Picture 6"/>
@@ -637,7 +637,7 @@
           <w:noProof/>
         </w:rPr>
         <w:drawing>
-          <wp:inline distT="0" distB="0" distL="0" distR="0" wp14:anchorId="700B7E46" wp14:editId="08A0F1A4">
+          <wp:inline distT="0" distB="0" distL="0" distR="0" wp14:anchorId="700B7E46" wp14:editId="1C3780D9">
             <wp:extent cx="5716905" cy="2242185"/>
             <wp:effectExtent l="0" t="0" r="0" b="5715"/>
             <wp:docPr id="645670801" name="Picture 8"/>
@@ -983,7 +983,7 @@
           <w:noProof/>
         </w:rPr>
         <w:drawing>
-          <wp:inline distT="0" distB="0" distL="0" distR="0" wp14:anchorId="35CD04E0" wp14:editId="220A851A">
+          <wp:inline distT="0" distB="0" distL="0" distR="0" wp14:anchorId="35CD04E0" wp14:editId="635DB00B">
             <wp:extent cx="5725160" cy="2655570"/>
             <wp:effectExtent l="0" t="0" r="8890" b="0"/>
             <wp:docPr id="1232727341" name="Picture 12"/>
@@ -1064,7 +1064,7 @@
           <w:noProof/>
         </w:rPr>
         <w:drawing>
-          <wp:inline distT="0" distB="0" distL="0" distR="0" wp14:anchorId="26F2610D" wp14:editId="375A6612">
+          <wp:inline distT="0" distB="0" distL="0" distR="0" wp14:anchorId="26F2610D" wp14:editId="45081D6D">
             <wp:extent cx="5716905" cy="2568575"/>
             <wp:effectExtent l="0" t="0" r="0" b="3175"/>
             <wp:docPr id="2006379261" name="Picture 13"/>
@@ -1170,7 +1170,7 @@
           <w:noProof/>
         </w:rPr>
         <w:drawing>
-          <wp:inline distT="0" distB="0" distL="0" distR="0" wp14:anchorId="05BD175A" wp14:editId="5F757019">
+          <wp:inline distT="0" distB="0" distL="0" distR="0" wp14:anchorId="05BD175A" wp14:editId="6FD477E2">
             <wp:extent cx="5725160" cy="2663825"/>
             <wp:effectExtent l="0" t="0" r="8890" b="3175"/>
             <wp:docPr id="1317697989" name="Picture 14"/>

</xml_diff>